<commit_message>
full description of the http protocol
</commit_message>
<xml_diff>
--- a/Main.docx
+++ b/Main.docx
@@ -9,13 +9,792 @@
         <w:spacing w:before="0" w:after="140"/>
         <w:jc w:val="left"/>
         <w:rPr>
-          <w:rFonts w:ascii="Arial" w:hAnsi="Arial" w:cs="Arial"/>
-          <w:sz w:val="20"/>
-          <w:szCs w:val="20"/>
-        </w:rPr>
-      </w:pPr>
-      <w:r>
-        <w:rPr>
+          <w:rFonts w:ascii="arial" w:hAnsi="arial"/>
+          <w:sz w:val="28"/>
+          <w:szCs w:val="28"/>
+        </w:rPr>
+      </w:pPr>
+      <w:r>
+        <w:rPr>
+          <w:rFonts w:ascii="arial" w:hAnsi="arial"/>
+          <w:b/>
+          <w:bCs/>
+          <w:sz w:val="28"/>
+          <w:szCs w:val="28"/>
+        </w:rPr>
+        <w:t>Full description of the http protoco</w:t>
+      </w:r>
+      <w:r>
+        <w:rPr>
+          <w:rFonts w:ascii="arial" w:hAnsi="arial"/>
+          <w:b/>
+          <w:bCs/>
+          <w:sz w:val="28"/>
+          <w:szCs w:val="28"/>
+        </w:rPr>
+        <w:t>l</w:t>
+      </w:r>
+      <w:r>
+        <w:rPr>
+          <w:rFonts w:ascii="arial" w:hAnsi="arial"/>
+          <w:b/>
+          <w:bCs/>
+          <w:sz w:val="28"/>
+          <w:szCs w:val="28"/>
+          <w:rtl w:val="true"/>
+        </w:rPr>
+        <w:t xml:space="preserve"> :</w:t>
+      </w:r>
+    </w:p>
+    <w:p>
+      <w:pPr>
+        <w:pStyle w:val="TextBody"/>
+        <w:bidi w:val="1"/>
+        <w:spacing w:before="0" w:after="140"/>
+        <w:jc w:val="left"/>
+        <w:rPr>
+          <w:rFonts w:ascii="arial" w:hAnsi="arial"/>
+          <w:sz w:val="20"/>
+          <w:szCs w:val="20"/>
+        </w:rPr>
+      </w:pPr>
+      <w:r>
+        <w:rPr>
+          <w:rFonts w:ascii="arial" w:hAnsi="arial"/>
+          <w:sz w:val="20"/>
+          <w:szCs w:val="20"/>
+          <w:rtl w:val="true"/>
+        </w:rPr>
+        <w:t xml:space="preserve">- </w:t>
+      </w:r>
+      <w:r>
+        <w:rPr>
+          <w:rFonts w:ascii="arial" w:hAnsi="arial"/>
+          <w:sz w:val="20"/>
+          <w:sz w:val="20"/>
+          <w:szCs w:val="20"/>
+          <w:rtl w:val="true"/>
+        </w:rPr>
+        <w:t xml:space="preserve">پروتکل چیست </w:t>
+      </w:r>
+      <w:r>
+        <w:rPr>
+          <w:rFonts w:ascii="arial" w:hAnsi="arial"/>
+          <w:sz w:val="20"/>
+          <w:szCs w:val="20"/>
+          <w:rtl w:val="true"/>
+        </w:rPr>
+        <w:t xml:space="preserve">: </w:t>
+      </w:r>
+      <w:r>
+        <w:rPr>
+          <w:rFonts w:ascii="arial" w:hAnsi="arial"/>
+          <w:sz w:val="20"/>
+          <w:sz w:val="20"/>
+          <w:szCs w:val="20"/>
+          <w:rtl w:val="true"/>
+        </w:rPr>
+        <w:t>پروتکل یکسری قوانین و قواعدی میباشد که دو طرف ماجرا آن را قبول داشته باشند و از طریق آن پروتکل باهم ارتباط برقرار کنند یا یک کاری را انجام دهند که باید طبق همان قوانین انجام شود</w:t>
+      </w:r>
+    </w:p>
+    <w:p>
+      <w:pPr>
+        <w:pStyle w:val="TextBody"/>
+        <w:bidi w:val="1"/>
+        <w:spacing w:before="0" w:after="140"/>
+        <w:jc w:val="left"/>
+        <w:rPr>
+          <w:rFonts w:ascii="arial" w:hAnsi="arial"/>
+          <w:sz w:val="20"/>
+          <w:szCs w:val="20"/>
+        </w:rPr>
+      </w:pPr>
+      <w:r>
+        <w:rPr>
+          <w:rFonts w:ascii="arial" w:hAnsi="arial"/>
+          <w:sz w:val="20"/>
+          <w:szCs w:val="20"/>
+          <w:rtl w:val="true"/>
+        </w:rPr>
+        <w:t xml:space="preserve">- </w:t>
+      </w:r>
+      <w:r>
+        <w:rPr>
+          <w:rFonts w:ascii="arial" w:hAnsi="arial"/>
+          <w:sz w:val="20"/>
+          <w:sz w:val="20"/>
+          <w:szCs w:val="20"/>
+          <w:rtl w:val="true"/>
+        </w:rPr>
+        <w:t xml:space="preserve">قوانین که در دنیای اینترنت وجود دارد را میتوانیم به عنوان یک مثال در دنیای واقعی نمایش دهیم </w:t>
+      </w:r>
+    </w:p>
+    <w:p>
+      <w:pPr>
+        <w:pStyle w:val="TextBody"/>
+        <w:bidi w:val="1"/>
+        <w:spacing w:before="0" w:after="140"/>
+        <w:jc w:val="left"/>
+        <w:rPr>
+          <w:rFonts w:ascii="arial" w:hAnsi="arial"/>
+          <w:sz w:val="20"/>
+          <w:szCs w:val="20"/>
+        </w:rPr>
+      </w:pPr>
+      <w:r>
+        <w:rPr>
+          <w:rFonts w:ascii="arial" w:hAnsi="arial"/>
+          <w:sz w:val="20"/>
+          <w:szCs w:val="20"/>
+          <w:rtl w:val="true"/>
+        </w:rPr>
+        <w:drawing>
+          <wp:anchor behindDoc="0" distT="0" distB="0" distL="0" distR="0" simplePos="0" locked="0" layoutInCell="0" allowOverlap="1" relativeHeight="2">
+            <wp:simplePos x="0" y="0"/>
+            <wp:positionH relativeFrom="column">
+              <wp:align>center</wp:align>
+            </wp:positionH>
+            <wp:positionV relativeFrom="paragraph">
+              <wp:posOffset>635</wp:posOffset>
+            </wp:positionV>
+            <wp:extent cx="3687445" cy="2634615"/>
+            <wp:effectExtent l="0" t="0" r="0" b="0"/>
+            <wp:wrapSquare wrapText="largest"/>
+            <wp:docPr id="1" name="Image1" descr=""/>
+            <wp:cNvGraphicFramePr>
+              <a:graphicFrameLocks xmlns:a="http://schemas.openxmlformats.org/drawingml/2006/main" noChangeAspect="1"/>
+            </wp:cNvGraphicFramePr>
+            <a:graphic xmlns:a="http://schemas.openxmlformats.org/drawingml/2006/main">
+              <a:graphicData uri="http://schemas.openxmlformats.org/drawingml/2006/picture">
+                <pic:pic xmlns:pic="http://schemas.openxmlformats.org/drawingml/2006/picture">
+                  <pic:nvPicPr>
+                    <pic:cNvPr id="1" name="Image1" descr=""/>
+                    <pic:cNvPicPr>
+                      <a:picLocks noChangeAspect="1" noChangeArrowheads="1"/>
+                    </pic:cNvPicPr>
+                  </pic:nvPicPr>
+                  <pic:blipFill>
+                    <a:blip r:embed="rId2"/>
+                    <a:stretch>
+                      <a:fillRect/>
+                    </a:stretch>
+                  </pic:blipFill>
+                  <pic:spPr bwMode="auto">
+                    <a:xfrm>
+                      <a:off x="0" y="0"/>
+                      <a:ext cx="3687445" cy="2634615"/>
+                    </a:xfrm>
+                    <a:prstGeom prst="rect">
+                      <a:avLst/>
+                    </a:prstGeom>
+                  </pic:spPr>
+                </pic:pic>
+              </a:graphicData>
+            </a:graphic>
+          </wp:anchor>
+        </w:drawing>
+      </w:r>
+    </w:p>
+    <w:p>
+      <w:pPr>
+        <w:pStyle w:val="TextBody"/>
+        <w:bidi w:val="1"/>
+        <w:spacing w:before="0" w:after="140"/>
+        <w:jc w:val="left"/>
+        <w:rPr>
+          <w:rFonts w:ascii="arial" w:hAnsi="arial"/>
+          <w:sz w:val="20"/>
+          <w:szCs w:val="20"/>
+        </w:rPr>
+      </w:pPr>
+      <w:r>
+        <w:rPr>
+          <w:rFonts w:ascii="arial" w:hAnsi="arial"/>
+          <w:sz w:val="20"/>
+          <w:szCs w:val="20"/>
+          <w:rtl w:val="true"/>
+        </w:rPr>
+      </w:r>
+    </w:p>
+    <w:p>
+      <w:pPr>
+        <w:pStyle w:val="TextBody"/>
+        <w:bidi w:val="1"/>
+        <w:spacing w:before="0" w:after="140"/>
+        <w:jc w:val="left"/>
+        <w:rPr>
+          <w:rFonts w:ascii="arial" w:hAnsi="arial"/>
+          <w:sz w:val="20"/>
+          <w:szCs w:val="20"/>
+        </w:rPr>
+      </w:pPr>
+      <w:r>
+        <w:rPr>
+          <w:rFonts w:ascii="arial" w:hAnsi="arial"/>
+          <w:sz w:val="20"/>
+          <w:szCs w:val="20"/>
+          <w:rtl w:val="true"/>
+        </w:rPr>
+      </w:r>
+    </w:p>
+    <w:p>
+      <w:pPr>
+        <w:pStyle w:val="TextBody"/>
+        <w:bidi w:val="1"/>
+        <w:spacing w:before="0" w:after="140"/>
+        <w:jc w:val="left"/>
+        <w:rPr>
+          <w:rFonts w:ascii="arial" w:hAnsi="arial"/>
+          <w:sz w:val="20"/>
+          <w:szCs w:val="20"/>
+        </w:rPr>
+      </w:pPr>
+      <w:r>
+        <w:rPr>
+          <w:rFonts w:ascii="arial" w:hAnsi="arial"/>
+          <w:sz w:val="20"/>
+          <w:szCs w:val="20"/>
+          <w:rtl w:val="true"/>
+        </w:rPr>
+      </w:r>
+    </w:p>
+    <w:p>
+      <w:pPr>
+        <w:pStyle w:val="TextBody"/>
+        <w:bidi w:val="1"/>
+        <w:spacing w:before="0" w:after="140"/>
+        <w:jc w:val="left"/>
+        <w:rPr>
+          <w:rFonts w:ascii="arial" w:hAnsi="arial"/>
+          <w:sz w:val="20"/>
+          <w:szCs w:val="20"/>
+        </w:rPr>
+      </w:pPr>
+      <w:r>
+        <w:rPr>
+          <w:rFonts w:ascii="arial" w:hAnsi="arial"/>
+          <w:sz w:val="20"/>
+          <w:szCs w:val="20"/>
+          <w:rtl w:val="true"/>
+        </w:rPr>
+      </w:r>
+    </w:p>
+    <w:p>
+      <w:pPr>
+        <w:pStyle w:val="TextBody"/>
+        <w:bidi w:val="1"/>
+        <w:spacing w:before="0" w:after="140"/>
+        <w:jc w:val="left"/>
+        <w:rPr>
+          <w:rFonts w:ascii="arial" w:hAnsi="arial"/>
+          <w:sz w:val="20"/>
+          <w:szCs w:val="20"/>
+        </w:rPr>
+      </w:pPr>
+      <w:r>
+        <w:rPr>
+          <w:rFonts w:ascii="arial" w:hAnsi="arial"/>
+          <w:sz w:val="20"/>
+          <w:szCs w:val="20"/>
+          <w:rtl w:val="true"/>
+        </w:rPr>
+      </w:r>
+    </w:p>
+    <w:p>
+      <w:pPr>
+        <w:pStyle w:val="TextBody"/>
+        <w:bidi w:val="1"/>
+        <w:spacing w:before="0" w:after="140"/>
+        <w:jc w:val="left"/>
+        <w:rPr>
+          <w:rFonts w:ascii="arial" w:hAnsi="arial"/>
+          <w:sz w:val="20"/>
+          <w:szCs w:val="20"/>
+        </w:rPr>
+      </w:pPr>
+      <w:r>
+        <w:rPr>
+          <w:rFonts w:ascii="arial" w:hAnsi="arial"/>
+          <w:sz w:val="20"/>
+          <w:szCs w:val="20"/>
+          <w:rtl w:val="true"/>
+        </w:rPr>
+      </w:r>
+    </w:p>
+    <w:p>
+      <w:pPr>
+        <w:pStyle w:val="TextBody"/>
+        <w:bidi w:val="1"/>
+        <w:spacing w:before="0" w:after="140"/>
+        <w:jc w:val="left"/>
+        <w:rPr>
+          <w:rFonts w:ascii="arial" w:hAnsi="arial"/>
+          <w:sz w:val="20"/>
+          <w:szCs w:val="20"/>
+        </w:rPr>
+      </w:pPr>
+      <w:r>
+        <w:rPr>
+          <w:rFonts w:ascii="arial" w:hAnsi="arial"/>
+          <w:sz w:val="20"/>
+          <w:szCs w:val="20"/>
+          <w:rtl w:val="true"/>
+        </w:rPr>
+      </w:r>
+    </w:p>
+    <w:p>
+      <w:pPr>
+        <w:pStyle w:val="TextBody"/>
+        <w:bidi w:val="1"/>
+        <w:spacing w:before="0" w:after="140"/>
+        <w:jc w:val="left"/>
+        <w:rPr>
+          <w:rFonts w:ascii="arial" w:hAnsi="arial"/>
+          <w:sz w:val="20"/>
+          <w:szCs w:val="20"/>
+        </w:rPr>
+      </w:pPr>
+      <w:r>
+        <w:rPr>
+          <w:rFonts w:ascii="arial" w:hAnsi="arial"/>
+          <w:sz w:val="20"/>
+          <w:szCs w:val="20"/>
+          <w:rtl w:val="true"/>
+        </w:rPr>
+      </w:r>
+    </w:p>
+    <w:p>
+      <w:pPr>
+        <w:pStyle w:val="TextBody"/>
+        <w:bidi w:val="1"/>
+        <w:spacing w:before="0" w:after="140"/>
+        <w:jc w:val="left"/>
+        <w:rPr>
+          <w:rFonts w:ascii="arial" w:hAnsi="arial"/>
+          <w:sz w:val="20"/>
+          <w:szCs w:val="20"/>
+        </w:rPr>
+      </w:pPr>
+      <w:r>
+        <w:rPr>
+          <w:rFonts w:ascii="arial" w:hAnsi="arial"/>
+          <w:sz w:val="20"/>
+          <w:szCs w:val="20"/>
+          <w:rtl w:val="true"/>
+        </w:rPr>
+      </w:r>
+    </w:p>
+    <w:p>
+      <w:pPr>
+        <w:pStyle w:val="TextBody"/>
+        <w:bidi w:val="1"/>
+        <w:spacing w:before="0" w:after="140"/>
+        <w:jc w:val="left"/>
+        <w:rPr>
+          <w:rFonts w:ascii="arial" w:hAnsi="arial"/>
+          <w:sz w:val="20"/>
+          <w:szCs w:val="20"/>
+        </w:rPr>
+      </w:pPr>
+      <w:r>
+        <w:rPr>
+          <w:rFonts w:ascii="arial" w:hAnsi="arial"/>
+          <w:sz w:val="20"/>
+          <w:szCs w:val="20"/>
+          <w:rtl w:val="true"/>
+        </w:rPr>
+      </w:r>
+    </w:p>
+    <w:p>
+      <w:pPr>
+        <w:pStyle w:val="TextBody"/>
+        <w:bidi w:val="1"/>
+        <w:spacing w:before="0" w:after="140"/>
+        <w:jc w:val="left"/>
+        <w:rPr>
+          <w:rFonts w:ascii="arial" w:hAnsi="arial"/>
+          <w:sz w:val="20"/>
+          <w:szCs w:val="20"/>
+        </w:rPr>
+      </w:pPr>
+      <w:r>
+        <w:rPr>
+          <w:rFonts w:ascii="arial" w:hAnsi="arial" w:cs="arial"/>
+          <w:sz w:val="20"/>
+          <w:sz w:val="20"/>
+          <w:szCs w:val="20"/>
+          <w:rtl w:val="true"/>
+        </w:rPr>
+        <w:t xml:space="preserve">توجه شود که در مثال بالا حتماً باید یک واسطی ماننده پست وجود داشته باشد چرا که دوطرف وظیفه رساندن نامه را ندارند </w:t>
+      </w:r>
+    </w:p>
+    <w:p>
+      <w:pPr>
+        <w:pStyle w:val="TextBody"/>
+        <w:bidi w:val="1"/>
+        <w:spacing w:before="0" w:after="140"/>
+        <w:jc w:val="left"/>
+        <w:rPr>
+          <w:rFonts w:ascii="arial" w:hAnsi="arial"/>
+          <w:sz w:val="20"/>
+          <w:szCs w:val="20"/>
+        </w:rPr>
+      </w:pPr>
+      <w:r>
+        <w:rPr>
+          <w:rFonts w:cs="arial" w:ascii="arial" w:hAnsi="arial"/>
+          <w:sz w:val="20"/>
+          <w:szCs w:val="20"/>
+          <w:rtl w:val="true"/>
+        </w:rPr>
+        <w:t xml:space="preserve">- </w:t>
+      </w:r>
+      <w:r>
+        <w:rPr>
+          <w:rFonts w:cs="arial" w:ascii="arial" w:hAnsi="arial"/>
+          <w:sz w:val="20"/>
+          <w:szCs w:val="20"/>
+        </w:rPr>
+        <w:t>RFC</w:t>
+      </w:r>
+      <w:r>
+        <w:rPr>
+          <w:rFonts w:cs="arial" w:ascii="arial" w:hAnsi="arial"/>
+          <w:sz w:val="20"/>
+          <w:szCs w:val="20"/>
+          <w:rtl w:val="true"/>
+        </w:rPr>
+        <w:t xml:space="preserve"> </w:t>
+      </w:r>
+      <w:r>
+        <w:rPr>
+          <w:rFonts w:ascii="arial" w:hAnsi="arial" w:cs="arial"/>
+          <w:sz w:val="20"/>
+          <w:sz w:val="20"/>
+          <w:szCs w:val="20"/>
+          <w:rtl w:val="true"/>
+        </w:rPr>
+        <w:t>ها اجزای مختلف اینترنت را توضیح میدهند</w:t>
+      </w:r>
+    </w:p>
+    <w:p>
+      <w:pPr>
+        <w:pStyle w:val="TextBody"/>
+        <w:bidi w:val="1"/>
+        <w:spacing w:before="0" w:after="140"/>
+        <w:jc w:val="left"/>
+        <w:rPr>
+          <w:rFonts w:ascii="arial" w:hAnsi="arial"/>
+          <w:sz w:val="20"/>
+          <w:szCs w:val="20"/>
+        </w:rPr>
+      </w:pPr>
+      <w:r>
+        <w:rPr>
+          <w:rFonts w:cs="arial" w:ascii="arial" w:hAnsi="arial"/>
+          <w:sz w:val="20"/>
+          <w:szCs w:val="20"/>
+          <w:rtl w:val="true"/>
+        </w:rPr>
+        <w:t xml:space="preserve">- </w:t>
+      </w:r>
+      <w:r>
+        <w:rPr>
+          <w:rFonts w:eastAsia="Noto Serif CJK SC" w:cs="arial" w:ascii="arial" w:hAnsi="arial"/>
+          <w:color w:val="auto"/>
+          <w:kern w:val="0"/>
+          <w:sz w:val="20"/>
+          <w:szCs w:val="20"/>
+          <w:lang w:val="en-US" w:eastAsia="zh-CN" w:bidi="fa-IR"/>
+        </w:rPr>
+        <w:t>HTTP</w:t>
+      </w:r>
+      <w:r>
+        <w:rPr>
+          <w:rFonts w:cs="arial" w:ascii="arial" w:hAnsi="arial"/>
+          <w:sz w:val="20"/>
+          <w:szCs w:val="20"/>
+          <w:rtl w:val="true"/>
+        </w:rPr>
+        <w:t xml:space="preserve"> </w:t>
+      </w:r>
+      <w:r>
+        <w:rPr>
+          <w:rFonts w:ascii="arial" w:hAnsi="arial" w:cs="arial"/>
+          <w:sz w:val="20"/>
+          <w:sz w:val="20"/>
+          <w:szCs w:val="20"/>
+          <w:rtl w:val="true"/>
+        </w:rPr>
+        <w:t xml:space="preserve">برای ارسال از پروتکل </w:t>
+      </w:r>
+      <w:r>
+        <w:rPr>
+          <w:rFonts w:cs="arial" w:ascii="arial" w:hAnsi="arial"/>
+          <w:sz w:val="20"/>
+          <w:szCs w:val="20"/>
+        </w:rPr>
+        <w:t>TCP</w:t>
+      </w:r>
+      <w:r>
+        <w:rPr>
+          <w:rFonts w:cs="arial" w:ascii="arial" w:hAnsi="arial"/>
+          <w:sz w:val="20"/>
+          <w:szCs w:val="20"/>
+          <w:rtl w:val="true"/>
+        </w:rPr>
+        <w:t xml:space="preserve"> </w:t>
+      </w:r>
+      <w:r>
+        <w:rPr>
+          <w:rFonts w:ascii="arial" w:hAnsi="arial" w:cs="arial"/>
+          <w:sz w:val="20"/>
+          <w:sz w:val="20"/>
+          <w:szCs w:val="20"/>
+          <w:rtl w:val="true"/>
+        </w:rPr>
+        <w:t>استفاده میکند</w:t>
+      </w:r>
+    </w:p>
+    <w:p>
+      <w:pPr>
+        <w:pStyle w:val="TextBody"/>
+        <w:bidi w:val="1"/>
+        <w:spacing w:before="0" w:after="140"/>
+        <w:jc w:val="left"/>
+        <w:rPr>
+          <w:rFonts w:ascii="arial" w:hAnsi="arial"/>
+          <w:sz w:val="20"/>
+          <w:szCs w:val="20"/>
+        </w:rPr>
+      </w:pPr>
+      <w:r>
+        <w:rPr>
+          <w:rFonts w:cs="arial" w:ascii="arial" w:hAnsi="arial"/>
+          <w:sz w:val="20"/>
+          <w:szCs w:val="20"/>
+          <w:rtl w:val="true"/>
+        </w:rPr>
+        <w:t xml:space="preserve">- </w:t>
+      </w:r>
+      <w:r>
+        <w:rPr>
+          <w:rFonts w:ascii="arial" w:hAnsi="arial" w:cs="arial"/>
+          <w:sz w:val="20"/>
+          <w:sz w:val="20"/>
+          <w:szCs w:val="20"/>
+          <w:rtl w:val="true"/>
+        </w:rPr>
+        <w:t xml:space="preserve">تغییرات که نسخه های مختلف </w:t>
+      </w:r>
+      <w:r>
+        <w:rPr>
+          <w:rFonts w:cs="arial" w:ascii="arial" w:hAnsi="arial"/>
+          <w:sz w:val="20"/>
+          <w:szCs w:val="20"/>
+        </w:rPr>
+        <w:t>HTTP</w:t>
+      </w:r>
+      <w:r>
+        <w:rPr>
+          <w:rFonts w:cs="arial" w:ascii="arial" w:hAnsi="arial"/>
+          <w:sz w:val="20"/>
+          <w:szCs w:val="20"/>
+          <w:rtl w:val="true"/>
+        </w:rPr>
+        <w:t xml:space="preserve"> </w:t>
+      </w:r>
+      <w:r>
+        <w:rPr>
+          <w:rFonts w:ascii="arial" w:hAnsi="arial" w:cs="arial"/>
+          <w:sz w:val="20"/>
+          <w:sz w:val="20"/>
+          <w:szCs w:val="20"/>
+          <w:rtl w:val="true"/>
+        </w:rPr>
+        <w:t xml:space="preserve">کرده‌اند را میتوانید در عکس زیر مشاهده کنید </w:t>
+      </w:r>
+      <w:r>
+        <w:rPr>
+          <w:rFonts w:cs="arial" w:ascii="arial" w:hAnsi="arial"/>
+          <w:sz w:val="20"/>
+          <w:szCs w:val="20"/>
+          <w:rtl w:val="true"/>
+        </w:rPr>
+        <w:t>:</w:t>
+      </w:r>
+    </w:p>
+    <w:p>
+      <w:pPr>
+        <w:pStyle w:val="TextBody"/>
+        <w:bidi w:val="1"/>
+        <w:spacing w:before="0" w:after="140"/>
+        <w:jc w:val="left"/>
+        <w:rPr>
+          <w:rFonts w:cs="arial"/>
+        </w:rPr>
+      </w:pPr>
+      <w:r>
+        <w:rPr>
+          <w:rFonts w:ascii="arial" w:hAnsi="arial"/>
+          <w:sz w:val="20"/>
+          <w:szCs w:val="20"/>
+          <w:rtl w:val="true"/>
+        </w:rPr>
+        <w:drawing>
+          <wp:anchor behindDoc="0" distT="0" distB="0" distL="0" distR="0" simplePos="0" locked="0" layoutInCell="0" allowOverlap="1" relativeHeight="3">
+            <wp:simplePos x="0" y="0"/>
+            <wp:positionH relativeFrom="column">
+              <wp:align>center</wp:align>
+            </wp:positionH>
+            <wp:positionV relativeFrom="paragraph">
+              <wp:posOffset>635</wp:posOffset>
+            </wp:positionV>
+            <wp:extent cx="4655820" cy="2599055"/>
+            <wp:effectExtent l="0" t="0" r="0" b="0"/>
+            <wp:wrapSquare wrapText="largest"/>
+            <wp:docPr id="2" name="Image2" descr=""/>
+            <wp:cNvGraphicFramePr>
+              <a:graphicFrameLocks xmlns:a="http://schemas.openxmlformats.org/drawingml/2006/main" noChangeAspect="1"/>
+            </wp:cNvGraphicFramePr>
+            <a:graphic xmlns:a="http://schemas.openxmlformats.org/drawingml/2006/main">
+              <a:graphicData uri="http://schemas.openxmlformats.org/drawingml/2006/picture">
+                <pic:pic xmlns:pic="http://schemas.openxmlformats.org/drawingml/2006/picture">
+                  <pic:nvPicPr>
+                    <pic:cNvPr id="2" name="Image2" descr=""/>
+                    <pic:cNvPicPr>
+                      <a:picLocks noChangeAspect="1" noChangeArrowheads="1"/>
+                    </pic:cNvPicPr>
+                  </pic:nvPicPr>
+                  <pic:blipFill>
+                    <a:blip r:embed="rId3"/>
+                    <a:stretch>
+                      <a:fillRect/>
+                    </a:stretch>
+                  </pic:blipFill>
+                  <pic:spPr bwMode="auto">
+                    <a:xfrm>
+                      <a:off x="0" y="0"/>
+                      <a:ext cx="4655820" cy="2599055"/>
+                    </a:xfrm>
+                    <a:prstGeom prst="rect">
+                      <a:avLst/>
+                    </a:prstGeom>
+                  </pic:spPr>
+                </pic:pic>
+              </a:graphicData>
+            </a:graphic>
+          </wp:anchor>
+        </w:drawing>
+      </w:r>
+    </w:p>
+    <w:p>
+      <w:pPr>
+        <w:pStyle w:val="TextBody"/>
+        <w:bidi w:val="1"/>
+        <w:spacing w:before="0" w:after="140"/>
+        <w:jc w:val="left"/>
+        <w:rPr>
+          <w:rFonts w:ascii="arial" w:hAnsi="arial"/>
+          <w:sz w:val="20"/>
+          <w:szCs w:val="20"/>
+        </w:rPr>
+      </w:pPr>
+      <w:r>
+        <w:rPr>
+          <w:rFonts w:ascii="arial" w:hAnsi="arial"/>
+          <w:sz w:val="20"/>
+          <w:szCs w:val="20"/>
+          <w:rtl w:val="true"/>
+        </w:rPr>
+      </w:r>
+    </w:p>
+    <w:p>
+      <w:pPr>
+        <w:pStyle w:val="TextBody"/>
+        <w:bidi w:val="1"/>
+        <w:spacing w:before="0" w:after="140"/>
+        <w:jc w:val="left"/>
+        <w:rPr>
+          <w:rFonts w:ascii="arial" w:hAnsi="arial"/>
+          <w:sz w:val="20"/>
+          <w:szCs w:val="20"/>
+        </w:rPr>
+      </w:pPr>
+      <w:r>
+        <w:rPr>
+          <w:rFonts w:ascii="arial" w:hAnsi="arial"/>
+          <w:sz w:val="20"/>
+          <w:szCs w:val="20"/>
+          <w:rtl w:val="true"/>
+        </w:rPr>
+        <w:br/>
+      </w:r>
+      <w:r>
+        <w:rPr>
+          <w:rFonts w:cs="arial" w:ascii="arial" w:hAnsi="arial"/>
+          <w:sz w:val="20"/>
+          <w:szCs w:val="20"/>
+          <w:rtl w:val="true"/>
+        </w:rPr>
+        <w:t>=====================================================================================</w:t>
+        <w:br/>
+      </w:r>
+    </w:p>
+    <w:p>
+      <w:pPr>
+        <w:pStyle w:val="TextBody"/>
+        <w:bidi w:val="1"/>
+        <w:spacing w:before="0" w:after="140"/>
+        <w:jc w:val="left"/>
+        <w:rPr>
+          <w:rFonts w:ascii="arial" w:hAnsi="arial"/>
+          <w:b/>
+          <w:b/>
+          <w:bCs/>
+          <w:sz w:val="28"/>
+          <w:szCs w:val="28"/>
+        </w:rPr>
+      </w:pPr>
+      <w:r>
+        <w:rPr>
+          <w:rFonts w:cs="arial" w:ascii="arial" w:hAnsi="arial"/>
+          <w:b/>
+          <w:bCs/>
+          <w:sz w:val="28"/>
+          <w:szCs w:val="28"/>
+        </w:rPr>
+        <w:t>how web server works</w:t>
+      </w:r>
+      <w:r>
+        <w:rPr>
+          <w:rFonts w:cs="arial" w:ascii="arial" w:hAnsi="arial"/>
+          <w:b/>
+          <w:bCs/>
+          <w:sz w:val="28"/>
+          <w:szCs w:val="28"/>
+          <w:rtl w:val="true"/>
+        </w:rPr>
+        <w:t xml:space="preserve"> :</w:t>
+      </w:r>
+    </w:p>
+    <w:p>
+      <w:pPr>
+        <w:pStyle w:val="TextBody"/>
+        <w:bidi w:val="1"/>
+        <w:spacing w:before="0" w:after="140"/>
+        <w:jc w:val="left"/>
+        <w:rPr>
+          <w:rFonts w:cs="arial"/>
+        </w:rPr>
+      </w:pPr>
+      <w:r>
+        <w:rPr>
+          <w:rFonts w:ascii="arial" w:hAnsi="arial"/>
+          <w:b w:val="false"/>
+          <w:bCs w:val="false"/>
+          <w:sz w:val="20"/>
+          <w:szCs w:val="20"/>
           <w:rtl w:val="true"/>
         </w:rPr>
       </w:r>

</xml_diff>